<commit_message>
updated the code and the report
</commit_message>
<xml_diff>
--- a/w1761265.docx
+++ b/w1761265.docx
@@ -1239,6 +1239,12 @@
         </w:rPr>
         <w:t xml:space="preserve">A residual graph is been initialized as the original graph with its capacities since there is no flow in the beginning. </w:t>
       </w:r>
+      <w:r>
+        <w:rPr>
+          <w:rFonts w:asciiTheme="minorHAnsi" w:hAnsiTheme="minorHAnsi" w:cstheme="minorHAnsi"/>
+        </w:rPr>
+        <w:t>(The residual graph is also displayed to the user via console)</w:t>
+      </w:r>
     </w:p>
     <w:p>
       <w:pPr>
@@ -1697,33 +1703,31 @@
           <w:sz w:val="24"/>
           <w:szCs w:val="24"/>
         </w:rPr>
-        <w:t xml:space="preserve">/ </w:t>
-      </w:r>
-      <w:proofErr w:type="gramStart"/>
-      <w:r>
-        <w:rPr>
-          <w:rFonts w:cstheme="minorHAnsi"/>
-          <w:sz w:val="24"/>
-          <w:szCs w:val="24"/>
-        </w:rPr>
-        <w:t>backward)</w:t>
-      </w:r>
-      <w:r>
-        <w:rPr>
-          <w:rFonts w:cstheme="minorHAnsi"/>
-          <w:sz w:val="24"/>
-          <w:szCs w:val="24"/>
-        </w:rPr>
-        <w:t>edges</w:t>
-      </w:r>
-      <w:proofErr w:type="gramEnd"/>
-      <w:r>
-        <w:rPr>
-          <w:rFonts w:cstheme="minorHAnsi"/>
-          <w:sz w:val="24"/>
-          <w:szCs w:val="24"/>
-        </w:rPr>
-        <w:t>.</w:t>
+        <w:t>/ backward)</w:t>
+      </w:r>
+      <w:r>
+        <w:rPr>
+          <w:rFonts w:cstheme="minorHAnsi"/>
+          <w:sz w:val="24"/>
+          <w:szCs w:val="24"/>
+        </w:rPr>
+        <w:t xml:space="preserve"> </w:t>
+      </w:r>
+      <w:r>
+        <w:rPr>
+          <w:rFonts w:cstheme="minorHAnsi"/>
+          <w:sz w:val="24"/>
+          <w:szCs w:val="24"/>
+        </w:rPr>
+        <w:t>edges.</w:t>
+      </w:r>
+      <w:r>
+        <w:rPr>
+          <w:rFonts w:cstheme="minorHAnsi"/>
+          <w:sz w:val="24"/>
+          <w:szCs w:val="24"/>
+        </w:rPr>
+        <w:t xml:space="preserve"> (at the same the updated residual graph is displayed to the user via console to show the progress).</w:t>
       </w:r>
     </w:p>
     <w:p>
@@ -1789,13 +1793,6 @@
         </w:rPr>
         <w:t>, then a main menu is displayed for any further operations required.</w:t>
       </w:r>
-    </w:p>
-    <w:p>
-      <w:pPr>
-        <w:rPr>
-          <w:rFonts w:ascii="Times New Roman" w:hAnsi="Times New Roman" w:cs="Times New Roman"/>
-        </w:rPr>
-      </w:pPr>
     </w:p>
     <w:p>
       <w:pPr>
@@ -1810,81 +1807,44 @@
           <w:szCs w:val="28"/>
         </w:rPr>
       </w:pPr>
+    </w:p>
+    <w:p>
+      <w:pPr>
+        <w:pStyle w:val="NormalWeb"/>
+        <w:spacing w:before="0" w:beforeAutospacing="0" w:after="160" w:afterAutospacing="0"/>
+        <w:rPr>
+          <w:rFonts w:asciiTheme="majorHAnsi" w:hAnsiTheme="majorHAnsi" w:cstheme="majorHAnsi"/>
+          <w:b/>
+          <w:bCs/>
+          <w:color w:val="0070C0"/>
+          <w:sz w:val="28"/>
+          <w:szCs w:val="28"/>
+        </w:rPr>
+      </w:pPr>
+      <w:r>
+        <w:rPr>
+          <w:rFonts w:asciiTheme="majorHAnsi" w:hAnsiTheme="majorHAnsi" w:cstheme="majorHAnsi"/>
+          <w:b/>
+          <w:bCs/>
+          <w:color w:val="0070C0"/>
+          <w:sz w:val="28"/>
+          <w:szCs w:val="28"/>
+        </w:rPr>
+        <w:t>Performance Analysis of Algorithm.</w:t>
+      </w:r>
       <w:r>
         <w:rPr>
           <w:rFonts w:cstheme="minorHAnsi"/>
           <w:noProof/>
         </w:rPr>
         <w:drawing>
-          <wp:anchor distT="0" distB="0" distL="114300" distR="114300" simplePos="0" relativeHeight="251659264" behindDoc="0" locked="0" layoutInCell="1" allowOverlap="1" wp14:anchorId="641100A2" wp14:editId="5D51484E">
+          <wp:anchor distT="0" distB="0" distL="114300" distR="114300" simplePos="0" relativeHeight="251658240" behindDoc="0" locked="0" layoutInCell="1" allowOverlap="1" wp14:anchorId="752A69C9" wp14:editId="23110B86">
             <wp:simplePos x="0" y="0"/>
             <wp:positionH relativeFrom="margin">
-              <wp:posOffset>2981960</wp:posOffset>
+              <wp:posOffset>-526415</wp:posOffset>
             </wp:positionH>
             <wp:positionV relativeFrom="margin">
-              <wp:posOffset>3917413</wp:posOffset>
-            </wp:positionV>
-            <wp:extent cx="3580228" cy="1611849"/>
-            <wp:effectExtent l="0" t="0" r="1270" b="7620"/>
-            <wp:wrapSquare wrapText="bothSides"/>
-            <wp:docPr id="8" name="Picture 8"/>
-            <wp:cNvGraphicFramePr>
-              <a:graphicFrameLocks xmlns:a="http://schemas.openxmlformats.org/drawingml/2006/main" noChangeAspect="1"/>
-            </wp:cNvGraphicFramePr>
-            <a:graphic xmlns:a="http://schemas.openxmlformats.org/drawingml/2006/main">
-              <a:graphicData uri="http://schemas.openxmlformats.org/drawingml/2006/picture">
-                <pic:pic xmlns:pic="http://schemas.openxmlformats.org/drawingml/2006/picture">
-                  <pic:nvPicPr>
-                    <pic:cNvPr id="0" name="Picture 5"/>
-                    <pic:cNvPicPr>
-                      <a:picLocks noChangeAspect="1" noChangeArrowheads="1"/>
-                    </pic:cNvPicPr>
-                  </pic:nvPicPr>
-                  <pic:blipFill>
-                    <a:blip r:embed="rId7" cstate="print">
-                      <a:extLst>
-                        <a:ext uri="{28A0092B-C50C-407E-A947-70E740481C1C}">
-                          <a14:useLocalDpi xmlns:a14="http://schemas.microsoft.com/office/drawing/2010/main" val="0"/>
-                        </a:ext>
-                      </a:extLst>
-                    </a:blip>
-                    <a:srcRect/>
-                    <a:stretch>
-                      <a:fillRect/>
-                    </a:stretch>
-                  </pic:blipFill>
-                  <pic:spPr bwMode="auto">
-                    <a:xfrm>
-                      <a:off x="0" y="0"/>
-                      <a:ext cx="3580228" cy="1611849"/>
-                    </a:xfrm>
-                    <a:prstGeom prst="rect">
-                      <a:avLst/>
-                    </a:prstGeom>
-                    <a:noFill/>
-                    <a:ln>
-                      <a:noFill/>
-                    </a:ln>
-                  </pic:spPr>
-                </pic:pic>
-              </a:graphicData>
-            </a:graphic>
-          </wp:anchor>
-        </w:drawing>
-      </w:r>
-      <w:r>
-        <w:rPr>
-          <w:rFonts w:cstheme="minorHAnsi"/>
-          <w:noProof/>
-        </w:rPr>
-        <w:drawing>
-          <wp:anchor distT="0" distB="0" distL="114300" distR="114300" simplePos="0" relativeHeight="251658240" behindDoc="0" locked="0" layoutInCell="1" allowOverlap="1" wp14:anchorId="752A69C9" wp14:editId="4B923DE9">
-            <wp:simplePos x="0" y="0"/>
-            <wp:positionH relativeFrom="margin">
-              <wp:posOffset>-577215</wp:posOffset>
-            </wp:positionH>
-            <wp:positionV relativeFrom="margin">
-              <wp:posOffset>3959860</wp:posOffset>
+              <wp:posOffset>4277360</wp:posOffset>
             </wp:positionV>
             <wp:extent cx="3601085" cy="3060065"/>
             <wp:effectExtent l="0" t="0" r="0" b="6985"/>
@@ -1903,7 +1863,7 @@
                     </pic:cNvPicPr>
                   </pic:nvPicPr>
                   <pic:blipFill>
-                    <a:blip r:embed="rId8">
+                    <a:blip r:embed="rId7">
                       <a:extLst>
                         <a:ext uri="{28A0092B-C50C-407E-A947-70E740481C1C}">
                           <a14:useLocalDpi xmlns:a14="http://schemas.microsoft.com/office/drawing/2010/main" val="0"/>
@@ -1942,31 +1902,66 @@
       </w:r>
       <w:r>
         <w:rPr>
-          <w:rFonts w:asciiTheme="majorHAnsi" w:hAnsiTheme="majorHAnsi" w:cstheme="majorHAnsi"/>
-          <w:b/>
-          <w:bCs/>
-          <w:color w:val="0070C0"/>
-          <w:sz w:val="28"/>
-          <w:szCs w:val="28"/>
-        </w:rPr>
-        <w:t>Performance Analysis of Algorithm.</w:t>
-      </w:r>
-    </w:p>
-    <w:p>
-      <w:pPr>
-        <w:jc w:val="both"/>
-        <w:rPr>
-          <w:rFonts w:cstheme="minorHAnsi"/>
-        </w:rPr>
-      </w:pPr>
-    </w:p>
-    <w:p>
-      <w:pPr>
-        <w:jc w:val="both"/>
-        <w:rPr>
-          <w:rFonts w:cstheme="minorHAnsi"/>
-        </w:rPr>
-      </w:pPr>
+          <w:rFonts w:cstheme="minorHAnsi"/>
+          <w:noProof/>
+        </w:rPr>
+        <w:drawing>
+          <wp:anchor distT="0" distB="0" distL="114300" distR="114300" simplePos="0" relativeHeight="251659264" behindDoc="0" locked="0" layoutInCell="1" allowOverlap="1" wp14:anchorId="641100A2" wp14:editId="3322172C">
+            <wp:simplePos x="0" y="0"/>
+            <wp:positionH relativeFrom="margin">
+              <wp:posOffset>3020060</wp:posOffset>
+            </wp:positionH>
+            <wp:positionV relativeFrom="margin">
+              <wp:posOffset>4266565</wp:posOffset>
+            </wp:positionV>
+            <wp:extent cx="3580228" cy="1611849"/>
+            <wp:effectExtent l="0" t="0" r="1270" b="7620"/>
+            <wp:wrapSquare wrapText="bothSides"/>
+            <wp:docPr id="8" name="Picture 8"/>
+            <wp:cNvGraphicFramePr>
+              <a:graphicFrameLocks xmlns:a="http://schemas.openxmlformats.org/drawingml/2006/main" noChangeAspect="1"/>
+            </wp:cNvGraphicFramePr>
+            <a:graphic xmlns:a="http://schemas.openxmlformats.org/drawingml/2006/main">
+              <a:graphicData uri="http://schemas.openxmlformats.org/drawingml/2006/picture">
+                <pic:pic xmlns:pic="http://schemas.openxmlformats.org/drawingml/2006/picture">
+                  <pic:nvPicPr>
+                    <pic:cNvPr id="0" name="Picture 5"/>
+                    <pic:cNvPicPr>
+                      <a:picLocks noChangeAspect="1" noChangeArrowheads="1"/>
+                    </pic:cNvPicPr>
+                  </pic:nvPicPr>
+                  <pic:blipFill>
+                    <a:blip r:embed="rId8" cstate="print">
+                      <a:extLst>
+                        <a:ext uri="{28A0092B-C50C-407E-A947-70E740481C1C}">
+                          <a14:useLocalDpi xmlns:a14="http://schemas.microsoft.com/office/drawing/2010/main" val="0"/>
+                        </a:ext>
+                      </a:extLst>
+                    </a:blip>
+                    <a:srcRect/>
+                    <a:stretch>
+                      <a:fillRect/>
+                    </a:stretch>
+                  </pic:blipFill>
+                  <pic:spPr bwMode="auto">
+                    <a:xfrm>
+                      <a:off x="0" y="0"/>
+                      <a:ext cx="3580228" cy="1611849"/>
+                    </a:xfrm>
+                    <a:prstGeom prst="rect">
+                      <a:avLst/>
+                    </a:prstGeom>
+                    <a:noFill/>
+                    <a:ln>
+                      <a:noFill/>
+                    </a:ln>
+                  </pic:spPr>
+                </pic:pic>
+              </a:graphicData>
+            </a:graphic>
+          </wp:anchor>
+        </w:drawing>
+      </w:r>
     </w:p>
     <w:p>
       <w:pPr>

</xml_diff>

<commit_message>
updated the word doc and created the new final pdf
</commit_message>
<xml_diff>
--- a/w1761265.docx
+++ b/w1761265.docx
@@ -807,7 +807,7 @@
     <w:p>
       <w:pPr>
         <w:pStyle w:val="NormalWeb"/>
-        <w:spacing w:before="0" w:beforeAutospacing="0" w:after="160" w:afterAutospacing="0"/>
+        <w:spacing w:before="0" w:beforeAutospacing="0" w:after="300" w:afterAutospacing="0"/>
         <w:jc w:val="both"/>
         <w:rPr>
           <w:rFonts w:asciiTheme="minorHAnsi" w:hAnsiTheme="minorHAnsi" w:cstheme="minorHAnsi"/>
@@ -952,18 +952,7 @@
     <w:p>
       <w:pPr>
         <w:pStyle w:val="NormalWeb"/>
-        <w:spacing w:before="0" w:beforeAutospacing="0" w:after="160" w:afterAutospacing="0"/>
-        <w:rPr>
-          <w:color w:val="000000"/>
-          <w:sz w:val="22"/>
-          <w:szCs w:val="22"/>
-        </w:rPr>
-      </w:pPr>
-    </w:p>
-    <w:p>
-      <w:pPr>
-        <w:pStyle w:val="NormalWeb"/>
-        <w:spacing w:before="0" w:beforeAutospacing="0" w:after="160" w:afterAutospacing="0"/>
+        <w:spacing w:before="0" w:beforeAutospacing="0" w:after="0" w:afterAutospacing="0" w:line="360" w:lineRule="auto"/>
         <w:rPr>
           <w:rFonts w:asciiTheme="majorHAnsi" w:hAnsiTheme="majorHAnsi" w:cstheme="majorHAnsi"/>
           <w:b/>
@@ -988,7 +977,7 @@
     <w:p>
       <w:pPr>
         <w:pStyle w:val="NormalWeb"/>
-        <w:spacing w:before="0" w:beforeAutospacing="0" w:after="160" w:afterAutospacing="0" w:line="276" w:lineRule="auto"/>
+        <w:spacing w:before="0" w:beforeAutospacing="0" w:after="200" w:afterAutospacing="0"/>
         <w:jc w:val="both"/>
         <w:rPr>
           <w:rFonts w:asciiTheme="minorHAnsi" w:hAnsiTheme="minorHAnsi" w:cstheme="minorHAnsi"/>
@@ -998,6 +987,216 @@
       <w:r>
         <w:rPr>
           <w:rFonts w:asciiTheme="minorHAnsi" w:hAnsiTheme="minorHAnsi" w:cstheme="minorHAnsi"/>
+          <w:color w:val="000000"/>
+        </w:rPr>
+        <w:t>- I have created 6 java classes. BFS class to perform the Breadth First Search Operation, Ford Fulkerson class to compute the</w:t>
+      </w:r>
+      <w:r>
+        <w:rPr>
+          <w:rFonts w:asciiTheme="minorHAnsi" w:hAnsiTheme="minorHAnsi" w:cstheme="minorHAnsi"/>
+          <w:color w:val="000000"/>
+        </w:rPr>
+        <w:t xml:space="preserve"> </w:t>
+      </w:r>
+      <w:r>
+        <w:rPr>
+          <w:rFonts w:asciiTheme="minorHAnsi" w:hAnsiTheme="minorHAnsi" w:cstheme="minorHAnsi"/>
+          <w:color w:val="000000"/>
+        </w:rPr>
+        <w:t xml:space="preserve">maximum flow of a graph. </w:t>
+      </w:r>
+      <w:proofErr w:type="spellStart"/>
+      <w:r>
+        <w:rPr>
+          <w:rFonts w:asciiTheme="minorHAnsi" w:hAnsiTheme="minorHAnsi" w:cstheme="minorHAnsi"/>
+          <w:color w:val="000000"/>
+        </w:rPr>
+        <w:t>GraphADT</w:t>
+      </w:r>
+      <w:proofErr w:type="spellEnd"/>
+      <w:r>
+        <w:rPr>
+          <w:rFonts w:asciiTheme="minorHAnsi" w:hAnsiTheme="minorHAnsi" w:cstheme="minorHAnsi"/>
+          <w:color w:val="000000"/>
+        </w:rPr>
+        <w:t xml:space="preserve"> abstract class containing all the abstract methods for the graph operation such as (</w:t>
+      </w:r>
+      <w:proofErr w:type="spellStart"/>
+      <w:r>
+        <w:rPr>
+          <w:rFonts w:asciiTheme="minorHAnsi" w:hAnsiTheme="minorHAnsi" w:cstheme="minorHAnsi"/>
+          <w:color w:val="000000"/>
+        </w:rPr>
+        <w:t>generateGraph</w:t>
+      </w:r>
+      <w:proofErr w:type="spellEnd"/>
+      <w:r>
+        <w:rPr>
+          <w:rFonts w:asciiTheme="minorHAnsi" w:hAnsiTheme="minorHAnsi" w:cstheme="minorHAnsi"/>
+          <w:color w:val="000000"/>
+        </w:rPr>
+        <w:t xml:space="preserve">, </w:t>
+      </w:r>
+      <w:proofErr w:type="spellStart"/>
+      <w:r>
+        <w:rPr>
+          <w:rFonts w:asciiTheme="minorHAnsi" w:hAnsiTheme="minorHAnsi" w:cstheme="minorHAnsi"/>
+          <w:color w:val="000000"/>
+        </w:rPr>
+        <w:t>visualizeGraph</w:t>
+      </w:r>
+      <w:proofErr w:type="spellEnd"/>
+      <w:r>
+        <w:rPr>
+          <w:rFonts w:asciiTheme="minorHAnsi" w:hAnsiTheme="minorHAnsi" w:cstheme="minorHAnsi"/>
+          <w:color w:val="000000"/>
+        </w:rPr>
+        <w:t xml:space="preserve">, </w:t>
+      </w:r>
+      <w:proofErr w:type="spellStart"/>
+      <w:r>
+        <w:rPr>
+          <w:rFonts w:asciiTheme="minorHAnsi" w:hAnsiTheme="minorHAnsi" w:cstheme="minorHAnsi"/>
+          <w:color w:val="000000"/>
+        </w:rPr>
+        <w:t>existsEdges</w:t>
+      </w:r>
+      <w:proofErr w:type="spellEnd"/>
+      <w:r>
+        <w:rPr>
+          <w:rFonts w:asciiTheme="minorHAnsi" w:hAnsiTheme="minorHAnsi" w:cstheme="minorHAnsi"/>
+          <w:color w:val="000000"/>
+        </w:rPr>
+        <w:t xml:space="preserve">, </w:t>
+      </w:r>
+      <w:proofErr w:type="spellStart"/>
+      <w:r>
+        <w:rPr>
+          <w:rFonts w:asciiTheme="minorHAnsi" w:hAnsiTheme="minorHAnsi" w:cstheme="minorHAnsi"/>
+          <w:color w:val="000000"/>
+        </w:rPr>
+        <w:t>insertEdges</w:t>
+      </w:r>
+      <w:proofErr w:type="spellEnd"/>
+      <w:r>
+        <w:rPr>
+          <w:rFonts w:asciiTheme="minorHAnsi" w:hAnsiTheme="minorHAnsi" w:cstheme="minorHAnsi"/>
+          <w:color w:val="000000"/>
+        </w:rPr>
+        <w:t xml:space="preserve">, </w:t>
+      </w:r>
+      <w:proofErr w:type="spellStart"/>
+      <w:r>
+        <w:rPr>
+          <w:rFonts w:asciiTheme="minorHAnsi" w:hAnsiTheme="minorHAnsi" w:cstheme="minorHAnsi"/>
+          <w:color w:val="000000"/>
+        </w:rPr>
+        <w:t>deleteEdges</w:t>
+      </w:r>
+      <w:proofErr w:type="spellEnd"/>
+      <w:r>
+        <w:rPr>
+          <w:rFonts w:asciiTheme="minorHAnsi" w:hAnsiTheme="minorHAnsi" w:cstheme="minorHAnsi"/>
+          <w:color w:val="000000"/>
+        </w:rPr>
+        <w:t xml:space="preserve">, </w:t>
+      </w:r>
+      <w:proofErr w:type="spellStart"/>
+      <w:r>
+        <w:rPr>
+          <w:rFonts w:asciiTheme="minorHAnsi" w:hAnsiTheme="minorHAnsi" w:cstheme="minorHAnsi"/>
+          <w:color w:val="000000"/>
+        </w:rPr>
+        <w:t>insertNode</w:t>
+      </w:r>
+      <w:proofErr w:type="spellEnd"/>
+      <w:r>
+        <w:rPr>
+          <w:rFonts w:asciiTheme="minorHAnsi" w:hAnsiTheme="minorHAnsi" w:cstheme="minorHAnsi"/>
+          <w:color w:val="000000"/>
+        </w:rPr>
+        <w:t xml:space="preserve">, </w:t>
+      </w:r>
+      <w:proofErr w:type="spellStart"/>
+      <w:r>
+        <w:rPr>
+          <w:rFonts w:asciiTheme="minorHAnsi" w:hAnsiTheme="minorHAnsi" w:cstheme="minorHAnsi"/>
+          <w:color w:val="000000"/>
+        </w:rPr>
+        <w:t>deleteNode</w:t>
+      </w:r>
+      <w:proofErr w:type="spellEnd"/>
+      <w:r>
+        <w:rPr>
+          <w:rFonts w:asciiTheme="minorHAnsi" w:hAnsiTheme="minorHAnsi" w:cstheme="minorHAnsi"/>
+          <w:color w:val="000000"/>
+        </w:rPr>
+        <w:t xml:space="preserve">). Graph class which implements the </w:t>
+      </w:r>
+      <w:proofErr w:type="spellStart"/>
+      <w:r>
+        <w:rPr>
+          <w:rFonts w:asciiTheme="minorHAnsi" w:hAnsiTheme="minorHAnsi" w:cstheme="minorHAnsi"/>
+          <w:color w:val="000000"/>
+        </w:rPr>
+        <w:t>GraphADT</w:t>
+      </w:r>
+      <w:proofErr w:type="spellEnd"/>
+      <w:r>
+        <w:rPr>
+          <w:rFonts w:asciiTheme="minorHAnsi" w:hAnsiTheme="minorHAnsi" w:cstheme="minorHAnsi"/>
+          <w:color w:val="000000"/>
+        </w:rPr>
+        <w:t xml:space="preserve"> class. </w:t>
+      </w:r>
+      <w:proofErr w:type="spellStart"/>
+      <w:r>
+        <w:rPr>
+          <w:rFonts w:asciiTheme="minorHAnsi" w:hAnsiTheme="minorHAnsi" w:cstheme="minorHAnsi"/>
+          <w:color w:val="000000"/>
+        </w:rPr>
+        <w:t>ReadDataFile</w:t>
+      </w:r>
+      <w:proofErr w:type="spellEnd"/>
+      <w:r>
+        <w:rPr>
+          <w:rFonts w:asciiTheme="minorHAnsi" w:hAnsiTheme="minorHAnsi" w:cstheme="minorHAnsi"/>
+          <w:color w:val="000000"/>
+        </w:rPr>
+        <w:t xml:space="preserve"> class used to read data from the txt file. Runner class where the main program runs.</w:t>
+      </w:r>
+    </w:p>
+    <w:p>
+      <w:pPr>
+        <w:pStyle w:val="NormalWeb"/>
+        <w:spacing w:before="0" w:beforeAutospacing="0" w:after="200" w:afterAutospacing="0"/>
+        <w:jc w:val="both"/>
+        <w:rPr>
+          <w:rFonts w:asciiTheme="minorHAnsi" w:hAnsiTheme="minorHAnsi" w:cstheme="minorHAnsi"/>
+          <w:color w:val="000000"/>
+        </w:rPr>
+      </w:pPr>
+      <w:r>
+        <w:rPr>
+          <w:rFonts w:asciiTheme="minorHAnsi" w:hAnsiTheme="minorHAnsi" w:cstheme="minorHAnsi"/>
+          <w:color w:val="000000"/>
+        </w:rPr>
+        <w:t>- Firstly, the main menu is display which asks user the following to perform insert an edge, delete an edge, insert a node, delete a node, check if edge exists, perform max flow search or quit the program</w:t>
+      </w:r>
+    </w:p>
+    <w:p>
+      <w:pPr>
+        <w:pStyle w:val="NormalWeb"/>
+        <w:spacing w:before="0" w:beforeAutospacing="0" w:after="200" w:afterAutospacing="0"/>
+        <w:jc w:val="both"/>
+        <w:rPr>
+          <w:rFonts w:asciiTheme="minorHAnsi" w:hAnsiTheme="minorHAnsi" w:cstheme="minorHAnsi"/>
+          <w:color w:val="000000"/>
+        </w:rPr>
+      </w:pPr>
+      <w:r>
+        <w:rPr>
+          <w:rFonts w:asciiTheme="minorHAnsi" w:hAnsiTheme="minorHAnsi" w:cstheme="minorHAnsi"/>
           <w:b/>
           <w:bCs/>
           <w:color w:val="000000"/>
@@ -1009,28 +1208,107 @@
           <w:rFonts w:asciiTheme="minorHAnsi" w:hAnsiTheme="minorHAnsi" w:cstheme="minorHAnsi"/>
           <w:color w:val="000000"/>
         </w:rPr>
-        <w:t xml:space="preserve">I have created 6 java classes with </w:t>
-      </w:r>
-      <w:r>
-        <w:rPr>
-          <w:rFonts w:asciiTheme="minorHAnsi" w:hAnsiTheme="minorHAnsi" w:cstheme="minorHAnsi"/>
-          <w:color w:val="000000"/>
-        </w:rPr>
-        <w:t>its</w:t>
-      </w:r>
-      <w:r>
-        <w:rPr>
-          <w:rFonts w:asciiTheme="minorHAnsi" w:hAnsiTheme="minorHAnsi" w:cstheme="minorHAnsi"/>
-          <w:color w:val="000000"/>
-        </w:rPr>
-        <w:t xml:space="preserve"> respective functions. </w:t>
-      </w:r>
-      <w:r>
-        <w:rPr>
-          <w:rFonts w:asciiTheme="minorHAnsi" w:hAnsiTheme="minorHAnsi" w:cstheme="minorHAnsi"/>
-          <w:color w:val="000000"/>
-        </w:rPr>
-        <w:t xml:space="preserve">BFS class to perform the Breadth first search, </w:t>
+        <w:t>A</w:t>
+      </w:r>
+      <w:r>
+        <w:rPr>
+          <w:rFonts w:asciiTheme="minorHAnsi" w:hAnsiTheme="minorHAnsi" w:cstheme="minorHAnsi"/>
+          <w:color w:val="000000"/>
+        </w:rPr>
+        <w:t xml:space="preserve"> 2-D Adjacent Matrix where 1</w:t>
+      </w:r>
+      <w:r>
+        <w:rPr>
+          <w:rFonts w:asciiTheme="minorHAnsi" w:hAnsiTheme="minorHAnsi" w:cstheme="minorHAnsi"/>
+          <w:color w:val="000000"/>
+          <w:vertAlign w:val="superscript"/>
+        </w:rPr>
+        <w:t>st</w:t>
+      </w:r>
+      <w:r>
+        <w:rPr>
+          <w:rFonts w:asciiTheme="minorHAnsi" w:hAnsiTheme="minorHAnsi" w:cstheme="minorHAnsi"/>
+          <w:color w:val="000000"/>
+        </w:rPr>
+        <w:t xml:space="preserve"> index represents the starting node and 2</w:t>
+      </w:r>
+      <w:r>
+        <w:rPr>
+          <w:rFonts w:asciiTheme="minorHAnsi" w:hAnsiTheme="minorHAnsi" w:cstheme="minorHAnsi"/>
+          <w:color w:val="000000"/>
+          <w:vertAlign w:val="superscript"/>
+        </w:rPr>
+        <w:t>n</w:t>
+      </w:r>
+      <w:r>
+        <w:rPr>
+          <w:rFonts w:asciiTheme="minorHAnsi" w:hAnsiTheme="minorHAnsi" w:cstheme="minorHAnsi"/>
+          <w:color w:val="000000"/>
+          <w:vertAlign w:val="superscript"/>
+        </w:rPr>
+        <w:t>d</w:t>
+      </w:r>
+      <w:r>
+        <w:rPr>
+          <w:rFonts w:asciiTheme="minorHAnsi" w:hAnsiTheme="minorHAnsi" w:cstheme="minorHAnsi"/>
+          <w:color w:val="000000"/>
+        </w:rPr>
+        <w:t xml:space="preserve"> index represents the ending node/vertex</w:t>
+      </w:r>
+      <w:r>
+        <w:rPr>
+          <w:rFonts w:asciiTheme="minorHAnsi" w:hAnsiTheme="minorHAnsi" w:cstheme="minorHAnsi"/>
+          <w:color w:val="000000"/>
+        </w:rPr>
+        <w:t xml:space="preserve"> is created</w:t>
+      </w:r>
+      <w:r>
+        <w:rPr>
+          <w:rFonts w:asciiTheme="minorHAnsi" w:hAnsiTheme="minorHAnsi" w:cstheme="minorHAnsi"/>
+          <w:color w:val="000000"/>
+        </w:rPr>
+        <w:t xml:space="preserve">. The value at these indexes represents the capacity between the </w:t>
+      </w:r>
+      <w:r>
+        <w:rPr>
+          <w:rFonts w:asciiTheme="minorHAnsi" w:hAnsiTheme="minorHAnsi" w:cstheme="minorHAnsi"/>
+          <w:color w:val="000000"/>
+        </w:rPr>
+        <w:t>vertices</w:t>
+      </w:r>
+      <w:r>
+        <w:rPr>
+          <w:rFonts w:asciiTheme="minorHAnsi" w:hAnsiTheme="minorHAnsi" w:cstheme="minorHAnsi"/>
+          <w:color w:val="000000"/>
+        </w:rPr>
+        <w:t>. If it’s a 0 it means there is no edge else if it’s a positive integer it indicates an edge.</w:t>
+      </w:r>
+    </w:p>
+    <w:p>
+      <w:pPr>
+        <w:pStyle w:val="NormalWeb"/>
+        <w:spacing w:before="0" w:beforeAutospacing="0" w:after="200" w:afterAutospacing="0"/>
+        <w:jc w:val="both"/>
+        <w:rPr>
+          <w:rFonts w:asciiTheme="minorHAnsi" w:hAnsiTheme="minorHAnsi" w:cstheme="minorHAnsi"/>
+          <w:color w:val="000000"/>
+        </w:rPr>
+      </w:pPr>
+      <w:r>
+        <w:rPr>
+          <w:rFonts w:asciiTheme="minorHAnsi" w:hAnsiTheme="minorHAnsi" w:cstheme="minorHAnsi"/>
+          <w:b/>
+          <w:bCs/>
+          <w:color w:val="000000"/>
+        </w:rPr>
+        <w:t>-</w:t>
+      </w:r>
+      <w:r>
+        <w:rPr>
+          <w:rFonts w:asciiTheme="minorHAnsi" w:hAnsiTheme="minorHAnsi" w:cstheme="minorHAnsi"/>
+          <w:color w:val="000000"/>
+        </w:rPr>
+        <w:t xml:space="preserve"> An instance of the </w:t>
       </w:r>
       <w:proofErr w:type="spellStart"/>
       <w:r>
@@ -1046,188 +1324,52 @@
           <w:rFonts w:asciiTheme="minorHAnsi" w:hAnsiTheme="minorHAnsi" w:cstheme="minorHAnsi"/>
           <w:color w:val="000000"/>
         </w:rPr>
-        <w:t xml:space="preserve"> class which contains the algorithm to find the maximum flow, Graph class used to create the Adjacent Matrix for given graph data, </w:t>
-      </w:r>
-      <w:proofErr w:type="spellStart"/>
-      <w:r>
-        <w:rPr>
-          <w:rFonts w:asciiTheme="minorHAnsi" w:hAnsiTheme="minorHAnsi" w:cstheme="minorHAnsi"/>
-          <w:color w:val="000000"/>
-        </w:rPr>
-        <w:t>ReadDataFile</w:t>
-      </w:r>
-      <w:proofErr w:type="spellEnd"/>
-      <w:r>
-        <w:rPr>
-          <w:rFonts w:asciiTheme="minorHAnsi" w:hAnsiTheme="minorHAnsi" w:cstheme="minorHAnsi"/>
-          <w:color w:val="000000"/>
-        </w:rPr>
-        <w:t xml:space="preserve"> class to read data from a txt file, Runner class where the main program lies and </w:t>
-      </w:r>
-      <w:proofErr w:type="spellStart"/>
-      <w:r>
-        <w:rPr>
-          <w:rFonts w:asciiTheme="minorHAnsi" w:hAnsiTheme="minorHAnsi" w:cstheme="minorHAnsi"/>
-          <w:color w:val="000000"/>
-        </w:rPr>
-        <w:t>UserOption</w:t>
-      </w:r>
-      <w:proofErr w:type="spellEnd"/>
-      <w:r>
-        <w:rPr>
-          <w:rFonts w:asciiTheme="minorHAnsi" w:hAnsiTheme="minorHAnsi" w:cstheme="minorHAnsi"/>
-          <w:color w:val="000000"/>
-        </w:rPr>
-        <w:t xml:space="preserve"> class which contains function for user menu functions</w:t>
+        <w:t xml:space="preserve"> class is created and graph data, source node, target node data are sent.</w:t>
       </w:r>
     </w:p>
     <w:p>
       <w:pPr>
         <w:pStyle w:val="NormalWeb"/>
-        <w:spacing w:before="0" w:beforeAutospacing="0" w:after="160" w:afterAutospacing="0" w:line="276" w:lineRule="auto"/>
+        <w:spacing w:before="0" w:beforeAutospacing="0" w:after="200" w:afterAutospacing="0"/>
         <w:jc w:val="both"/>
         <w:rPr>
           <w:rFonts w:asciiTheme="minorHAnsi" w:hAnsiTheme="minorHAnsi" w:cstheme="minorHAnsi"/>
-          <w:color w:val="000000"/>
-        </w:rPr>
-      </w:pPr>
-      <w:r>
-        <w:rPr>
-          <w:rFonts w:asciiTheme="minorHAnsi" w:hAnsiTheme="minorHAnsi" w:cstheme="minorHAnsi"/>
-          <w:b/>
-          <w:bCs/>
-          <w:color w:val="000000"/>
+        </w:rPr>
+      </w:pPr>
+      <w:r>
+        <w:rPr>
+          <w:rFonts w:asciiTheme="minorHAnsi" w:hAnsiTheme="minorHAnsi" w:cstheme="minorHAnsi"/>
+          <w:b/>
+          <w:bCs/>
         </w:rPr>
         <w:t xml:space="preserve">- </w:t>
       </w:r>
       <w:r>
         <w:rPr>
           <w:rFonts w:asciiTheme="minorHAnsi" w:hAnsiTheme="minorHAnsi" w:cstheme="minorHAnsi"/>
-          <w:color w:val="000000"/>
-        </w:rPr>
-        <w:t>The Graph class returns a 2-D Adjacent Matrix where 1</w:t>
-      </w:r>
-      <w:r>
-        <w:rPr>
-          <w:rFonts w:asciiTheme="minorHAnsi" w:hAnsiTheme="minorHAnsi" w:cstheme="minorHAnsi"/>
-          <w:color w:val="000000"/>
-          <w:vertAlign w:val="superscript"/>
-        </w:rPr>
-        <w:t>st</w:t>
-      </w:r>
-      <w:r>
-        <w:rPr>
-          <w:rFonts w:asciiTheme="minorHAnsi" w:hAnsiTheme="minorHAnsi" w:cstheme="minorHAnsi"/>
-          <w:color w:val="000000"/>
-        </w:rPr>
-        <w:t xml:space="preserve"> index represents the starting node and 2</w:t>
-      </w:r>
-      <w:r>
-        <w:rPr>
-          <w:rFonts w:asciiTheme="minorHAnsi" w:hAnsiTheme="minorHAnsi" w:cstheme="minorHAnsi"/>
-          <w:color w:val="000000"/>
-          <w:vertAlign w:val="superscript"/>
-        </w:rPr>
-        <w:t>n</w:t>
-      </w:r>
-      <w:r>
-        <w:rPr>
-          <w:rFonts w:asciiTheme="minorHAnsi" w:hAnsiTheme="minorHAnsi" w:cstheme="minorHAnsi"/>
-          <w:color w:val="000000"/>
-          <w:vertAlign w:val="superscript"/>
-        </w:rPr>
-        <w:t>d</w:t>
-      </w:r>
-      <w:r>
-        <w:rPr>
-          <w:rFonts w:asciiTheme="minorHAnsi" w:hAnsiTheme="minorHAnsi" w:cstheme="minorHAnsi"/>
-          <w:color w:val="000000"/>
-        </w:rPr>
-        <w:t xml:space="preserve"> index represents the ending node/vertex. The value at these indexes represents the capacity between the nodes. If it’s a 0 it means there is no edge else if it’s a positive integer it indicates an edge.</w:t>
-      </w:r>
-    </w:p>
-    <w:p>
-      <w:pPr>
-        <w:pStyle w:val="NormalWeb"/>
-        <w:spacing w:before="0" w:beforeAutospacing="0" w:after="160" w:afterAutospacing="0" w:line="276" w:lineRule="auto"/>
+        </w:rPr>
+        <w:t xml:space="preserve">A residual graph is been initialized as the original graph with its capacities since there is no flow in the beginning. </w:t>
+      </w:r>
+      <w:r>
+        <w:rPr>
+          <w:rFonts w:asciiTheme="minorHAnsi" w:hAnsiTheme="minorHAnsi" w:cstheme="minorHAnsi"/>
+        </w:rPr>
+        <w:t>(The residual graph is also displayed to the user via console)</w:t>
+      </w:r>
+    </w:p>
+    <w:p>
+      <w:pPr>
+        <w:spacing w:line="240" w:lineRule="auto"/>
         <w:jc w:val="both"/>
         <w:rPr>
-          <w:rFonts w:asciiTheme="minorHAnsi" w:hAnsiTheme="minorHAnsi" w:cstheme="minorHAnsi"/>
-          <w:color w:val="000000"/>
-        </w:rPr>
-      </w:pPr>
-      <w:r>
-        <w:rPr>
-          <w:rFonts w:asciiTheme="minorHAnsi" w:hAnsiTheme="minorHAnsi" w:cstheme="minorHAnsi"/>
-          <w:b/>
-          <w:bCs/>
-          <w:color w:val="000000"/>
-        </w:rPr>
-        <w:t>-</w:t>
-      </w:r>
-      <w:r>
-        <w:rPr>
-          <w:rFonts w:asciiTheme="minorHAnsi" w:hAnsiTheme="minorHAnsi" w:cstheme="minorHAnsi"/>
-          <w:color w:val="000000"/>
-        </w:rPr>
-        <w:t xml:space="preserve"> Runner class contains additional logics where user is able to create and delete a node from the graph and also able to add and remove an edge from the nodes in the graph.</w:t>
-      </w:r>
-    </w:p>
-    <w:p>
-      <w:pPr>
-        <w:pStyle w:val="NormalWeb"/>
-        <w:spacing w:before="0" w:beforeAutospacing="0" w:after="160" w:afterAutospacing="0" w:line="276" w:lineRule="auto"/>
-        <w:jc w:val="both"/>
-        <w:rPr>
-          <w:rFonts w:asciiTheme="minorHAnsi" w:hAnsiTheme="minorHAnsi" w:cstheme="minorHAnsi"/>
-          <w:color w:val="000000"/>
-        </w:rPr>
-      </w:pPr>
-      <w:r>
-        <w:rPr>
-          <w:rFonts w:asciiTheme="minorHAnsi" w:hAnsiTheme="minorHAnsi" w:cstheme="minorHAnsi"/>
-          <w:b/>
-          <w:bCs/>
-          <w:color w:val="000000"/>
-        </w:rPr>
-        <w:t>-</w:t>
-      </w:r>
-      <w:r>
-        <w:rPr>
-          <w:rFonts w:asciiTheme="minorHAnsi" w:hAnsiTheme="minorHAnsi" w:cstheme="minorHAnsi"/>
-          <w:color w:val="000000"/>
-        </w:rPr>
-        <w:t xml:space="preserve"> An instance of the </w:t>
-      </w:r>
-      <w:proofErr w:type="spellStart"/>
-      <w:r>
-        <w:rPr>
-          <w:rFonts w:asciiTheme="minorHAnsi" w:hAnsiTheme="minorHAnsi" w:cstheme="minorHAnsi"/>
-          <w:color w:val="000000"/>
-        </w:rPr>
-        <w:t>FordFulkerson</w:t>
-      </w:r>
-      <w:proofErr w:type="spellEnd"/>
-      <w:r>
-        <w:rPr>
-          <w:rFonts w:asciiTheme="minorHAnsi" w:hAnsiTheme="minorHAnsi" w:cstheme="minorHAnsi"/>
-          <w:color w:val="000000"/>
-        </w:rPr>
-        <w:t xml:space="preserve"> class is created and graph data, source node, target node data are sent.</w:t>
-      </w:r>
-    </w:p>
-    <w:p>
-      <w:pPr>
-        <w:pStyle w:val="NormalWeb"/>
-        <w:spacing w:before="0" w:beforeAutospacing="0" w:after="160" w:afterAutospacing="0" w:line="276" w:lineRule="auto"/>
-        <w:jc w:val="both"/>
-        <w:rPr>
-          <w:rFonts w:asciiTheme="minorHAnsi" w:hAnsiTheme="minorHAnsi" w:cstheme="minorHAnsi"/>
-        </w:rPr>
-      </w:pPr>
-      <w:r>
-        <w:rPr>
-          <w:rFonts w:asciiTheme="minorHAnsi" w:hAnsiTheme="minorHAnsi" w:cstheme="minorHAnsi"/>
+          <w:rFonts w:cstheme="minorHAnsi"/>
+          <w:sz w:val="24"/>
+          <w:szCs w:val="24"/>
+        </w:rPr>
+      </w:pPr>
+      <w:r>
+        <w:rPr>
+          <w:rFonts w:cstheme="minorHAnsi"/>
           <w:b/>
           <w:bCs/>
         </w:rPr>
@@ -1235,36 +1377,6 @@
       </w:r>
       <w:r>
         <w:rPr>
-          <w:rFonts w:asciiTheme="minorHAnsi" w:hAnsiTheme="minorHAnsi" w:cstheme="minorHAnsi"/>
-        </w:rPr>
-        <w:t xml:space="preserve">A residual graph is been initialized as the original graph with its capacities since there is no flow in the beginning. </w:t>
-      </w:r>
-      <w:r>
-        <w:rPr>
-          <w:rFonts w:asciiTheme="minorHAnsi" w:hAnsiTheme="minorHAnsi" w:cstheme="minorHAnsi"/>
-        </w:rPr>
-        <w:t>(The residual graph is also displayed to the user via console)</w:t>
-      </w:r>
-    </w:p>
-    <w:p>
-      <w:pPr>
-        <w:jc w:val="both"/>
-        <w:rPr>
-          <w:rFonts w:cstheme="minorHAnsi"/>
-          <w:sz w:val="24"/>
-          <w:szCs w:val="24"/>
-        </w:rPr>
-      </w:pPr>
-      <w:r>
-        <w:rPr>
-          <w:rFonts w:cstheme="minorHAnsi"/>
-          <w:b/>
-          <w:bCs/>
-        </w:rPr>
-        <w:t xml:space="preserve">- </w:t>
-      </w:r>
-      <w:r>
-        <w:rPr>
           <w:rFonts w:cstheme="minorHAnsi"/>
         </w:rPr>
         <w:t>T</w:t>
@@ -1288,6 +1400,7 @@
     </w:p>
     <w:p>
       <w:pPr>
+        <w:spacing w:line="240" w:lineRule="auto"/>
         <w:jc w:val="both"/>
         <w:rPr>
           <w:rFonts w:ascii="Courier New" w:eastAsia="Times New Roman" w:hAnsi="Courier New" w:cs="Courier New"/>
@@ -1304,6 +1417,67 @@
           <w:sz w:val="24"/>
           <w:szCs w:val="24"/>
         </w:rPr>
+        <w:t xml:space="preserve">- </w:t>
+      </w:r>
+      <w:r>
+        <w:rPr>
+          <w:rFonts w:cstheme="minorHAnsi"/>
+          <w:sz w:val="24"/>
+          <w:szCs w:val="24"/>
+        </w:rPr>
+        <w:t xml:space="preserve">The created </w:t>
+      </w:r>
+      <w:proofErr w:type="spellStart"/>
+      <w:r>
+        <w:rPr>
+          <w:rFonts w:cstheme="minorHAnsi"/>
+          <w:sz w:val="24"/>
+          <w:szCs w:val="24"/>
+        </w:rPr>
+        <w:t>parent_</w:t>
+      </w:r>
+      <w:proofErr w:type="gramStart"/>
+      <w:r>
+        <w:rPr>
+          <w:rFonts w:cstheme="minorHAnsi"/>
+          <w:sz w:val="24"/>
+          <w:szCs w:val="24"/>
+        </w:rPr>
+        <w:t>arr</w:t>
+      </w:r>
+      <w:proofErr w:type="spellEnd"/>
+      <w:r>
+        <w:rPr>
+          <w:rFonts w:cstheme="minorHAnsi"/>
+          <w:sz w:val="24"/>
+          <w:szCs w:val="24"/>
+        </w:rPr>
+        <w:t>[</w:t>
+      </w:r>
+      <w:proofErr w:type="gramEnd"/>
+      <w:r>
+        <w:rPr>
+          <w:rFonts w:cstheme="minorHAnsi"/>
+          <w:sz w:val="24"/>
+          <w:szCs w:val="24"/>
+        </w:rPr>
+        <w:t>] array is used to store the found path and is filled by BFS.</w:t>
+      </w:r>
+    </w:p>
+    <w:p>
+      <w:pPr>
+        <w:spacing w:line="240" w:lineRule="auto"/>
+        <w:jc w:val="both"/>
+        <w:rPr>
+          <w:rFonts w:cstheme="minorHAnsi"/>
+        </w:rPr>
+      </w:pPr>
+      <w:r>
+        <w:rPr>
+          <w:rFonts w:cstheme="minorHAnsi"/>
+          <w:b/>
+          <w:bCs/>
+        </w:rPr>
         <w:lastRenderedPageBreak/>
         <w:t xml:space="preserve">- </w:t>
       </w:r>
@@ -1313,7 +1487,7 @@
           <w:sz w:val="24"/>
           <w:szCs w:val="24"/>
         </w:rPr>
-        <w:t xml:space="preserve">The created </w:t>
+        <w:t xml:space="preserve">The </w:t>
       </w:r>
       <w:proofErr w:type="spellStart"/>
       <w:r>
@@ -1322,6 +1496,150 @@
           <w:sz w:val="24"/>
           <w:szCs w:val="24"/>
         </w:rPr>
+        <w:t>maximum_flow</w:t>
+      </w:r>
+      <w:proofErr w:type="spellEnd"/>
+      <w:r>
+        <w:rPr>
+          <w:rFonts w:cstheme="minorHAnsi"/>
+          <w:sz w:val="24"/>
+          <w:szCs w:val="24"/>
+        </w:rPr>
+        <w:t xml:space="preserve"> is set to 0 initially</w:t>
+      </w:r>
+      <w:r>
+        <w:rPr>
+          <w:rFonts w:cstheme="minorHAnsi"/>
+          <w:sz w:val="24"/>
+          <w:szCs w:val="24"/>
+        </w:rPr>
+        <w:t>, because at start there is no flow considered</w:t>
+      </w:r>
+      <w:r>
+        <w:rPr>
+          <w:rFonts w:cstheme="minorHAnsi"/>
+          <w:sz w:val="24"/>
+          <w:szCs w:val="24"/>
+        </w:rPr>
+        <w:t>.</w:t>
+      </w:r>
+    </w:p>
+    <w:p>
+      <w:pPr>
+        <w:spacing w:line="240" w:lineRule="auto"/>
+        <w:jc w:val="both"/>
+        <w:rPr>
+          <w:rFonts w:cstheme="minorHAnsi"/>
+          <w:sz w:val="24"/>
+          <w:szCs w:val="24"/>
+        </w:rPr>
+      </w:pPr>
+      <w:r>
+        <w:rPr>
+          <w:rFonts w:cstheme="minorHAnsi"/>
+          <w:b/>
+          <w:bCs/>
+        </w:rPr>
+        <w:t>-</w:t>
+      </w:r>
+      <w:r>
+        <w:rPr>
+          <w:rFonts w:cstheme="minorHAnsi"/>
+        </w:rPr>
+        <w:t xml:space="preserve"> </w:t>
+      </w:r>
+      <w:r>
+        <w:rPr>
+          <w:rFonts w:cstheme="minorHAnsi"/>
+          <w:sz w:val="24"/>
+          <w:szCs w:val="24"/>
+        </w:rPr>
+        <w:t xml:space="preserve">We will use the BFS traversing method to see if there is a </w:t>
+      </w:r>
+      <w:r>
+        <w:rPr>
+          <w:rFonts w:cstheme="minorHAnsi"/>
+          <w:sz w:val="24"/>
+          <w:szCs w:val="24"/>
+        </w:rPr>
+        <w:t xml:space="preserve">(augmenting) </w:t>
+      </w:r>
+      <w:r>
+        <w:rPr>
+          <w:rFonts w:cstheme="minorHAnsi"/>
+          <w:sz w:val="24"/>
+          <w:szCs w:val="24"/>
+        </w:rPr>
+        <w:t>path from source to sink</w:t>
+      </w:r>
+      <w:r>
+        <w:rPr>
+          <w:rFonts w:cstheme="minorHAnsi"/>
+          <w:sz w:val="24"/>
+          <w:szCs w:val="24"/>
+        </w:rPr>
+        <w:t>.</w:t>
+      </w:r>
+    </w:p>
+    <w:p>
+      <w:pPr>
+        <w:spacing w:after="200" w:line="240" w:lineRule="auto"/>
+        <w:jc w:val="both"/>
+        <w:rPr>
+          <w:rFonts w:cstheme="minorHAnsi"/>
+          <w:sz w:val="24"/>
+          <w:szCs w:val="24"/>
+        </w:rPr>
+      </w:pPr>
+      <w:r>
+        <w:rPr>
+          <w:rFonts w:cstheme="minorHAnsi"/>
+          <w:b/>
+          <w:bCs/>
+          <w:sz w:val="24"/>
+          <w:szCs w:val="24"/>
+        </w:rPr>
+        <w:t>-</w:t>
+      </w:r>
+      <w:r>
+        <w:rPr>
+          <w:rFonts w:cstheme="minorHAnsi"/>
+          <w:sz w:val="24"/>
+          <w:szCs w:val="24"/>
+        </w:rPr>
+        <w:t xml:space="preserve"> </w:t>
+      </w:r>
+      <w:r>
+        <w:rPr>
+          <w:rFonts w:cstheme="minorHAnsi"/>
+          <w:sz w:val="24"/>
+          <w:szCs w:val="24"/>
+        </w:rPr>
+        <w:t xml:space="preserve">The BFS </w:t>
+      </w:r>
+      <w:r>
+        <w:rPr>
+          <w:rFonts w:cstheme="minorHAnsi"/>
+          <w:sz w:val="24"/>
+          <w:szCs w:val="24"/>
+        </w:rPr>
+        <w:t>uses the</w:t>
+      </w:r>
+      <w:r>
+        <w:rPr>
+          <w:rFonts w:cstheme="minorHAnsi"/>
+          <w:sz w:val="24"/>
+          <w:szCs w:val="24"/>
+        </w:rPr>
+        <w:t xml:space="preserve"> </w:t>
+      </w:r>
+      <w:proofErr w:type="spellStart"/>
+      <w:r>
+        <w:rPr>
+          <w:rFonts w:cstheme="minorHAnsi"/>
+          <w:sz w:val="24"/>
+          <w:szCs w:val="24"/>
+        </w:rPr>
         <w:t>parent_</w:t>
       </w:r>
       <w:proofErr w:type="gramStart"/>
@@ -1349,21 +1667,50 @@
           <w:sz w:val="24"/>
           <w:szCs w:val="24"/>
         </w:rPr>
-        <w:t>] array is used to store the found path and is filled by BFS.</w:t>
-      </w:r>
-    </w:p>
-    <w:p>
-      <w:pPr>
+        <w:t xml:space="preserve">] array where we can traverse through the found path and find the possible flow through this path by finding the </w:t>
+      </w:r>
+      <w:r>
+        <w:rPr>
+          <w:rFonts w:cstheme="minorHAnsi"/>
+          <w:sz w:val="24"/>
+          <w:szCs w:val="24"/>
+        </w:rPr>
+        <w:t xml:space="preserve">(bottleneck capacity) </w:t>
+      </w:r>
+      <w:r>
+        <w:rPr>
+          <w:rFonts w:cstheme="minorHAnsi"/>
+          <w:sz w:val="24"/>
+          <w:szCs w:val="24"/>
+        </w:rPr>
+        <w:t>minimum residual capacity along the path.</w:t>
+      </w:r>
+      <w:r>
+        <w:rPr>
+          <w:rFonts w:cstheme="minorHAnsi"/>
+          <w:sz w:val="24"/>
+          <w:szCs w:val="24"/>
+        </w:rPr>
+        <w:t xml:space="preserve"> </w:t>
+      </w:r>
+    </w:p>
+    <w:p>
+      <w:pPr>
+        <w:spacing w:after="200" w:line="240" w:lineRule="auto"/>
         <w:jc w:val="both"/>
         <w:rPr>
           <w:rFonts w:cstheme="minorHAnsi"/>
-        </w:rPr>
-      </w:pPr>
-      <w:r>
-        <w:rPr>
-          <w:rFonts w:cstheme="minorHAnsi"/>
-          <w:b/>
-          <w:bCs/>
+          <w:sz w:val="24"/>
+          <w:szCs w:val="24"/>
+        </w:rPr>
+      </w:pPr>
+      <w:r>
+        <w:rPr>
+          <w:rFonts w:cstheme="minorHAnsi"/>
+          <w:b/>
+          <w:bCs/>
+          <w:sz w:val="24"/>
+          <w:szCs w:val="24"/>
         </w:rPr>
         <w:t xml:space="preserve">- </w:t>
       </w:r>
@@ -1373,45 +1720,20 @@
           <w:sz w:val="24"/>
           <w:szCs w:val="24"/>
         </w:rPr>
-        <w:t xml:space="preserve">The </w:t>
-      </w:r>
-      <w:proofErr w:type="spellStart"/>
-      <w:r>
-        <w:rPr>
-          <w:rFonts w:cstheme="minorHAnsi"/>
-          <w:sz w:val="24"/>
-          <w:szCs w:val="24"/>
-        </w:rPr>
-        <w:t>maximum_flow</w:t>
-      </w:r>
-      <w:proofErr w:type="spellEnd"/>
-      <w:r>
-        <w:rPr>
-          <w:rFonts w:cstheme="minorHAnsi"/>
-          <w:sz w:val="24"/>
-          <w:szCs w:val="24"/>
-        </w:rPr>
-        <w:t xml:space="preserve"> is set to 0 initially</w:t>
-      </w:r>
-      <w:r>
-        <w:rPr>
-          <w:rFonts w:cstheme="minorHAnsi"/>
-          <w:sz w:val="24"/>
-          <w:szCs w:val="24"/>
-        </w:rPr>
-        <w:t>, because at start there is no flow considered</w:t>
-      </w:r>
-      <w:r>
-        <w:rPr>
-          <w:rFonts w:cstheme="minorHAnsi"/>
-          <w:sz w:val="24"/>
-          <w:szCs w:val="24"/>
-        </w:rPr>
-        <w:t>.</w:t>
-      </w:r>
-    </w:p>
-    <w:p>
-      <w:pPr>
+        <w:t xml:space="preserve">The Augmenting path found is displayed to the user </w:t>
+      </w:r>
+      <w:r>
+        <w:rPr>
+          <w:rFonts w:cstheme="minorHAnsi"/>
+          <w:sz w:val="24"/>
+          <w:szCs w:val="24"/>
+        </w:rPr>
+        <w:t>along with the bottleneck capacity for that path and also displays the updating maximum flow as it progresses to get the maximum flow.</w:t>
+      </w:r>
+    </w:p>
+    <w:p>
+      <w:pPr>
+        <w:spacing w:after="200" w:line="240" w:lineRule="auto"/>
         <w:jc w:val="both"/>
         <w:rPr>
           <w:rFonts w:cstheme="minorHAnsi"/>
@@ -1424,12 +1746,16 @@
           <w:rFonts w:cstheme="minorHAnsi"/>
           <w:b/>
           <w:bCs/>
+          <w:sz w:val="24"/>
+          <w:szCs w:val="24"/>
         </w:rPr>
         <w:t>-</w:t>
       </w:r>
       <w:r>
         <w:rPr>
           <w:rFonts w:cstheme="minorHAnsi"/>
+          <w:sz w:val="24"/>
+          <w:szCs w:val="24"/>
         </w:rPr>
         <w:t xml:space="preserve"> </w:t>
       </w:r>
@@ -1439,35 +1765,92 @@
           <w:sz w:val="24"/>
           <w:szCs w:val="24"/>
         </w:rPr>
-        <w:t xml:space="preserve">We will use the BFS traversing method to see if there is a </w:t>
-      </w:r>
-      <w:r>
-        <w:rPr>
-          <w:rFonts w:cstheme="minorHAnsi"/>
-          <w:sz w:val="24"/>
-          <w:szCs w:val="24"/>
-        </w:rPr>
-        <w:t xml:space="preserve">(augmenting) </w:t>
-      </w:r>
-      <w:r>
-        <w:rPr>
-          <w:rFonts w:cstheme="minorHAnsi"/>
-          <w:sz w:val="24"/>
-          <w:szCs w:val="24"/>
-        </w:rPr>
-        <w:t>path from source to sink</w:t>
-      </w:r>
-      <w:r>
-        <w:rPr>
-          <w:rFonts w:cstheme="minorHAnsi"/>
-          <w:sz w:val="24"/>
-          <w:szCs w:val="24"/>
-        </w:rPr>
-        <w:t>.</w:t>
-      </w:r>
-    </w:p>
-    <w:p>
-      <w:pPr>
+        <w:t>I</w:t>
+      </w:r>
+      <w:r>
+        <w:rPr>
+          <w:rFonts w:cstheme="minorHAnsi"/>
+          <w:sz w:val="24"/>
+          <w:szCs w:val="24"/>
+        </w:rPr>
+        <w:t xml:space="preserve"> also update the residual capacities in the residual graph by subtracting path flow from all </w:t>
+      </w:r>
+      <w:r>
+        <w:rPr>
+          <w:rFonts w:cstheme="minorHAnsi"/>
+          <w:sz w:val="24"/>
+          <w:szCs w:val="24"/>
+        </w:rPr>
+        <w:t xml:space="preserve">(forward) </w:t>
+      </w:r>
+      <w:r>
+        <w:rPr>
+          <w:rFonts w:cstheme="minorHAnsi"/>
+          <w:sz w:val="24"/>
+          <w:szCs w:val="24"/>
+        </w:rPr>
+        <w:t>edges along the path and we ad</w:t>
+      </w:r>
+      <w:r>
+        <w:rPr>
+          <w:rFonts w:cstheme="minorHAnsi"/>
+          <w:sz w:val="24"/>
+          <w:szCs w:val="24"/>
+        </w:rPr>
+        <w:t xml:space="preserve">d path flow along the </w:t>
+      </w:r>
+      <w:r>
+        <w:rPr>
+          <w:rFonts w:cstheme="minorHAnsi"/>
+          <w:sz w:val="24"/>
+          <w:szCs w:val="24"/>
+        </w:rPr>
+        <w:t>(</w:t>
+      </w:r>
+      <w:r>
+        <w:rPr>
+          <w:rFonts w:cstheme="minorHAnsi"/>
+          <w:sz w:val="24"/>
+          <w:szCs w:val="24"/>
+        </w:rPr>
+        <w:t>reverse</w:t>
+      </w:r>
+      <w:r>
+        <w:rPr>
+          <w:rFonts w:cstheme="minorHAnsi"/>
+          <w:sz w:val="24"/>
+          <w:szCs w:val="24"/>
+        </w:rPr>
+        <w:t>/ backward)</w:t>
+      </w:r>
+      <w:r>
+        <w:rPr>
+          <w:rFonts w:cstheme="minorHAnsi"/>
+          <w:sz w:val="24"/>
+          <w:szCs w:val="24"/>
+        </w:rPr>
+        <w:t xml:space="preserve"> </w:t>
+      </w:r>
+      <w:r>
+        <w:rPr>
+          <w:rFonts w:cstheme="minorHAnsi"/>
+          <w:sz w:val="24"/>
+          <w:szCs w:val="24"/>
+        </w:rPr>
+        <w:t>edges.</w:t>
+      </w:r>
+      <w:r>
+        <w:rPr>
+          <w:rFonts w:cstheme="minorHAnsi"/>
+          <w:sz w:val="24"/>
+          <w:szCs w:val="24"/>
+        </w:rPr>
+        <w:t xml:space="preserve"> (at the same the updated residual graph is displayed to the user via console to show the progress).</w:t>
+      </w:r>
+    </w:p>
+    <w:p>
+      <w:pPr>
+        <w:spacing w:line="240" w:lineRule="auto"/>
         <w:jc w:val="both"/>
         <w:rPr>
           <w:rFonts w:cstheme="minorHAnsi"/>
@@ -1483,103 +1866,20 @@
           <w:sz w:val="24"/>
           <w:szCs w:val="24"/>
         </w:rPr>
-        <w:t>-</w:t>
-      </w:r>
-      <w:r>
-        <w:rPr>
-          <w:rFonts w:cstheme="minorHAnsi"/>
-          <w:sz w:val="24"/>
-          <w:szCs w:val="24"/>
-        </w:rPr>
-        <w:t xml:space="preserve"> </w:t>
-      </w:r>
-      <w:r>
-        <w:rPr>
-          <w:rFonts w:cstheme="minorHAnsi"/>
-          <w:sz w:val="24"/>
-          <w:szCs w:val="24"/>
-        </w:rPr>
-        <w:t xml:space="preserve">The BFS </w:t>
-      </w:r>
-      <w:r>
-        <w:rPr>
-          <w:rFonts w:cstheme="minorHAnsi"/>
-          <w:sz w:val="24"/>
-          <w:szCs w:val="24"/>
-        </w:rPr>
-        <w:t>uses the</w:t>
-      </w:r>
-      <w:r>
-        <w:rPr>
-          <w:rFonts w:cstheme="minorHAnsi"/>
-          <w:sz w:val="24"/>
-          <w:szCs w:val="24"/>
-        </w:rPr>
-        <w:t xml:space="preserve"> </w:t>
-      </w:r>
-      <w:proofErr w:type="spellStart"/>
-      <w:r>
-        <w:rPr>
-          <w:rFonts w:cstheme="minorHAnsi"/>
-          <w:sz w:val="24"/>
-          <w:szCs w:val="24"/>
-        </w:rPr>
-        <w:t>parent_</w:t>
-      </w:r>
-      <w:proofErr w:type="gramStart"/>
-      <w:r>
-        <w:rPr>
-          <w:rFonts w:cstheme="minorHAnsi"/>
-          <w:sz w:val="24"/>
-          <w:szCs w:val="24"/>
-        </w:rPr>
-        <w:t>arr</w:t>
-      </w:r>
-      <w:proofErr w:type="spellEnd"/>
-      <w:r>
-        <w:rPr>
-          <w:rFonts w:cstheme="minorHAnsi"/>
-          <w:sz w:val="24"/>
-          <w:szCs w:val="24"/>
-        </w:rPr>
-        <w:t>[</w:t>
-      </w:r>
-      <w:proofErr w:type="gramEnd"/>
-      <w:r>
-        <w:rPr>
-          <w:rFonts w:cstheme="minorHAnsi"/>
-          <w:sz w:val="24"/>
-          <w:szCs w:val="24"/>
-        </w:rPr>
-        <w:t xml:space="preserve">] array where we can traverse through the found path and find the possible flow through this path by finding the </w:t>
-      </w:r>
-      <w:r>
-        <w:rPr>
-          <w:rFonts w:cstheme="minorHAnsi"/>
-          <w:sz w:val="24"/>
-          <w:szCs w:val="24"/>
-        </w:rPr>
-        <w:t xml:space="preserve">(bottleneck capacity) </w:t>
-      </w:r>
-      <w:r>
-        <w:rPr>
-          <w:rFonts w:cstheme="minorHAnsi"/>
-          <w:sz w:val="24"/>
-          <w:szCs w:val="24"/>
-        </w:rPr>
-        <w:t>minimum residual capacity along the path.</w:t>
-      </w:r>
-      <w:r>
-        <w:rPr>
-          <w:rFonts w:cstheme="minorHAnsi"/>
-          <w:sz w:val="24"/>
-          <w:szCs w:val="24"/>
-        </w:rPr>
-        <w:t xml:space="preserve"> </w:t>
-      </w:r>
-    </w:p>
-    <w:p>
-      <w:pPr>
+        <w:t xml:space="preserve">- </w:t>
+      </w:r>
+      <w:r>
+        <w:rPr>
+          <w:rFonts w:cstheme="minorHAnsi"/>
+          <w:sz w:val="24"/>
+          <w:szCs w:val="24"/>
+        </w:rPr>
+        <w:t>Finally, we add the found path flow to overall flow.</w:t>
+      </w:r>
+    </w:p>
+    <w:p>
+      <w:pPr>
+        <w:spacing w:after="300" w:line="240" w:lineRule="auto"/>
         <w:jc w:val="both"/>
         <w:rPr>
           <w:rFonts w:cstheme="minorHAnsi"/>
@@ -1603,210 +1903,8 @@
           <w:sz w:val="24"/>
           <w:szCs w:val="24"/>
         </w:rPr>
-        <w:t xml:space="preserve">The Augmenting path found is displayed to the user </w:t>
-      </w:r>
-      <w:r>
-        <w:rPr>
-          <w:rFonts w:cstheme="minorHAnsi"/>
-          <w:sz w:val="24"/>
-          <w:szCs w:val="24"/>
-        </w:rPr>
-        <w:t>along with the bottleneck capacity for that path and also displays the updating maximum flow as it progresses to get the maximum flow.</w:t>
-      </w:r>
-    </w:p>
-    <w:p>
-      <w:pPr>
-        <w:jc w:val="both"/>
-        <w:rPr>
-          <w:rFonts w:cstheme="minorHAnsi"/>
-          <w:sz w:val="24"/>
-          <w:szCs w:val="24"/>
-        </w:rPr>
-      </w:pPr>
-      <w:r>
-        <w:rPr>
-          <w:rFonts w:cstheme="minorHAnsi"/>
-          <w:b/>
-          <w:bCs/>
-          <w:sz w:val="24"/>
-          <w:szCs w:val="24"/>
-        </w:rPr>
-        <w:t>-</w:t>
-      </w:r>
-      <w:r>
-        <w:rPr>
-          <w:rFonts w:cstheme="minorHAnsi"/>
-          <w:sz w:val="24"/>
-          <w:szCs w:val="24"/>
-        </w:rPr>
-        <w:t xml:space="preserve"> </w:t>
-      </w:r>
-      <w:r>
-        <w:rPr>
-          <w:rFonts w:cstheme="minorHAnsi"/>
-          <w:sz w:val="24"/>
-          <w:szCs w:val="24"/>
-        </w:rPr>
-        <w:t>I</w:t>
-      </w:r>
-      <w:r>
-        <w:rPr>
-          <w:rFonts w:cstheme="minorHAnsi"/>
-          <w:sz w:val="24"/>
-          <w:szCs w:val="24"/>
-        </w:rPr>
-        <w:t xml:space="preserve"> also update the residual capacities in the residual graph by subtracting path flow from all </w:t>
-      </w:r>
-      <w:r>
-        <w:rPr>
-          <w:rFonts w:cstheme="minorHAnsi"/>
-          <w:sz w:val="24"/>
-          <w:szCs w:val="24"/>
-        </w:rPr>
-        <w:t xml:space="preserve">(forward) </w:t>
-      </w:r>
-      <w:r>
-        <w:rPr>
-          <w:rFonts w:cstheme="minorHAnsi"/>
-          <w:sz w:val="24"/>
-          <w:szCs w:val="24"/>
-        </w:rPr>
-        <w:t>edges along the path and we ad</w:t>
-      </w:r>
-      <w:r>
-        <w:rPr>
-          <w:rFonts w:cstheme="minorHAnsi"/>
-          <w:sz w:val="24"/>
-          <w:szCs w:val="24"/>
-        </w:rPr>
-        <w:t xml:space="preserve">d path flow along the </w:t>
-      </w:r>
-      <w:r>
-        <w:rPr>
-          <w:rFonts w:cstheme="minorHAnsi"/>
-          <w:sz w:val="24"/>
-          <w:szCs w:val="24"/>
-        </w:rPr>
-        <w:t>(</w:t>
-      </w:r>
-      <w:r>
-        <w:rPr>
-          <w:rFonts w:cstheme="minorHAnsi"/>
-          <w:sz w:val="24"/>
-          <w:szCs w:val="24"/>
-        </w:rPr>
-        <w:t>reverse</w:t>
-      </w:r>
-      <w:r>
-        <w:rPr>
-          <w:rFonts w:cstheme="minorHAnsi"/>
-          <w:sz w:val="24"/>
-          <w:szCs w:val="24"/>
-        </w:rPr>
-        <w:t>/ backward)</w:t>
-      </w:r>
-      <w:r>
-        <w:rPr>
-          <w:rFonts w:cstheme="minorHAnsi"/>
-          <w:sz w:val="24"/>
-          <w:szCs w:val="24"/>
-        </w:rPr>
-        <w:t xml:space="preserve"> </w:t>
-      </w:r>
-      <w:r>
-        <w:rPr>
-          <w:rFonts w:cstheme="minorHAnsi"/>
-          <w:sz w:val="24"/>
-          <w:szCs w:val="24"/>
-        </w:rPr>
-        <w:t>edges.</w:t>
-      </w:r>
-      <w:r>
-        <w:rPr>
-          <w:rFonts w:cstheme="minorHAnsi"/>
-          <w:sz w:val="24"/>
-          <w:szCs w:val="24"/>
-        </w:rPr>
-        <w:t xml:space="preserve"> (at the same the updated residual graph is displayed to the user via console to show the progress).</w:t>
-      </w:r>
-    </w:p>
-    <w:p>
-      <w:pPr>
-        <w:jc w:val="both"/>
-        <w:rPr>
-          <w:rFonts w:cstheme="minorHAnsi"/>
-          <w:sz w:val="24"/>
-          <w:szCs w:val="24"/>
-        </w:rPr>
-      </w:pPr>
-      <w:r>
-        <w:rPr>
-          <w:rFonts w:cstheme="minorHAnsi"/>
-          <w:b/>
-          <w:bCs/>
-          <w:sz w:val="24"/>
-          <w:szCs w:val="24"/>
-        </w:rPr>
-        <w:t xml:space="preserve">- </w:t>
-      </w:r>
-      <w:r>
-        <w:rPr>
-          <w:rFonts w:cstheme="minorHAnsi"/>
-          <w:sz w:val="24"/>
-          <w:szCs w:val="24"/>
-        </w:rPr>
-        <w:t>Finally, we add the found path flow to overall flow.</w:t>
-      </w:r>
-    </w:p>
-    <w:p>
-      <w:pPr>
-        <w:jc w:val="both"/>
-        <w:rPr>
-          <w:rFonts w:cstheme="minorHAnsi"/>
-          <w:sz w:val="24"/>
-          <w:szCs w:val="24"/>
-        </w:rPr>
-      </w:pPr>
-      <w:r>
-        <w:rPr>
-          <w:rFonts w:cstheme="minorHAnsi"/>
-          <w:b/>
-          <w:bCs/>
-          <w:sz w:val="24"/>
-          <w:szCs w:val="24"/>
-        </w:rPr>
-        <w:t xml:space="preserve">- </w:t>
-      </w:r>
-      <w:r>
-        <w:rPr>
-          <w:rFonts w:cstheme="minorHAnsi"/>
-          <w:sz w:val="24"/>
-          <w:szCs w:val="24"/>
-        </w:rPr>
-        <w:t>Once the maximum overall flow is calculated it is then returned back to the Runner class to display it via the console</w:t>
-      </w:r>
-      <w:r>
-        <w:rPr>
-          <w:rFonts w:cstheme="minorHAnsi"/>
-          <w:sz w:val="24"/>
-          <w:szCs w:val="24"/>
-        </w:rPr>
-        <w:t>, then a main menu is displayed for any further operations required.</w:t>
-      </w:r>
-    </w:p>
-    <w:p>
-      <w:pPr>
-        <w:pStyle w:val="NormalWeb"/>
-        <w:spacing w:before="0" w:beforeAutospacing="0" w:after="160" w:afterAutospacing="0"/>
-        <w:rPr>
-          <w:rFonts w:asciiTheme="majorHAnsi" w:hAnsiTheme="majorHAnsi" w:cstheme="majorHAnsi"/>
-          <w:b/>
-          <w:bCs/>
-          <w:color w:val="0070C0"/>
-          <w:sz w:val="28"/>
-          <w:szCs w:val="28"/>
-        </w:rPr>
-      </w:pPr>
+        <w:t>Once the maximum flow is displayed via the console, the main menu is then displayed again.</w:t>
+      </w:r>
     </w:p>
     <w:p>
       <w:pPr>
@@ -1828,16 +1926,16 @@
           <w:szCs w:val="28"/>
         </w:rPr>
         <w:drawing>
-          <wp:anchor distT="0" distB="0" distL="114300" distR="114300" simplePos="0" relativeHeight="251659264" behindDoc="0" locked="0" layoutInCell="1" allowOverlap="1" wp14:anchorId="336CC068" wp14:editId="7AEFDCBC">
+          <wp:anchor distT="0" distB="0" distL="114300" distR="114300" simplePos="0" relativeHeight="251659264" behindDoc="0" locked="0" layoutInCell="1" allowOverlap="1" wp14:anchorId="336CC068" wp14:editId="3E0C4A93">
             <wp:simplePos x="0" y="0"/>
             <wp:positionH relativeFrom="margin">
-              <wp:posOffset>2822575</wp:posOffset>
+              <wp:posOffset>3054985</wp:posOffset>
             </wp:positionH>
             <wp:positionV relativeFrom="margin">
-              <wp:posOffset>3950611</wp:posOffset>
+              <wp:posOffset>3387725</wp:posOffset>
             </wp:positionV>
-            <wp:extent cx="3951605" cy="1776095"/>
-            <wp:effectExtent l="0" t="0" r="0" b="0"/>
+            <wp:extent cx="3727450" cy="1675130"/>
+            <wp:effectExtent l="0" t="0" r="6350" b="1270"/>
             <wp:wrapSquare wrapText="bothSides"/>
             <wp:docPr id="4" name="Picture 4"/>
             <wp:cNvGraphicFramePr>
@@ -1868,7 +1966,7 @@
                   <pic:spPr bwMode="auto">
                     <a:xfrm>
                       <a:off x="0" y="0"/>
-                      <a:ext cx="3951605" cy="1776095"/>
+                      <a:ext cx="3727450" cy="1675130"/>
                     </a:xfrm>
                     <a:prstGeom prst="rect">
                       <a:avLst/>
@@ -1894,18 +1992,20 @@
         <w:rPr>
           <w:rFonts w:cstheme="minorHAnsi"/>
           <w:noProof/>
+          <w:sz w:val="28"/>
+          <w:szCs w:val="28"/>
         </w:rPr>
         <w:drawing>
-          <wp:anchor distT="0" distB="0" distL="114300" distR="114300" simplePos="0" relativeHeight="251658240" behindDoc="0" locked="0" layoutInCell="1" allowOverlap="1" wp14:anchorId="2A436D28" wp14:editId="6175FAD5">
+          <wp:anchor distT="0" distB="0" distL="114300" distR="114300" simplePos="0" relativeHeight="251658240" behindDoc="0" locked="0" layoutInCell="1" allowOverlap="1" wp14:anchorId="2A436D28" wp14:editId="35D583A6">
             <wp:simplePos x="0" y="0"/>
             <wp:positionH relativeFrom="margin">
-              <wp:posOffset>-766555</wp:posOffset>
+              <wp:posOffset>-711200</wp:posOffset>
             </wp:positionH>
             <wp:positionV relativeFrom="margin">
-              <wp:posOffset>4189730</wp:posOffset>
+              <wp:posOffset>3409950</wp:posOffset>
             </wp:positionV>
-            <wp:extent cx="3596640" cy="3371215"/>
-            <wp:effectExtent l="0" t="0" r="3810" b="635"/>
+            <wp:extent cx="3786505" cy="3549650"/>
+            <wp:effectExtent l="0" t="0" r="4445" b="0"/>
             <wp:wrapSquare wrapText="bothSides"/>
             <wp:docPr id="2" name="Picture 2"/>
             <wp:cNvGraphicFramePr>
@@ -1936,7 +2036,7 @@
                   <pic:spPr bwMode="auto">
                     <a:xfrm>
                       <a:off x="0" y="0"/>
-                      <a:ext cx="3596640" cy="3371215"/>
+                      <a:ext cx="3786505" cy="3549650"/>
                     </a:xfrm>
                     <a:prstGeom prst="rect">
                       <a:avLst/>
@@ -1967,7 +2067,18 @@
           <w:sz w:val="28"/>
           <w:szCs w:val="28"/>
         </w:rPr>
-        <w:t>Performance Analysis of Algorithm.</w:t>
+        <w:t>Performance Analysis of Algorithm</w:t>
+      </w:r>
+      <w:r>
+        <w:rPr>
+          <w:rFonts w:asciiTheme="majorHAnsi" w:hAnsiTheme="majorHAnsi" w:cstheme="majorHAnsi"/>
+          <w:b/>
+          <w:bCs/>
+          <w:color w:val="0070C0"/>
+          <w:sz w:val="26"/>
+          <w:szCs w:val="26"/>
+        </w:rPr>
+        <w:t>.</w:t>
       </w:r>
     </w:p>
     <w:p>
@@ -1975,6 +2086,8 @@
         <w:jc w:val="both"/>
         <w:rPr>
           <w:rFonts w:cstheme="minorHAnsi"/>
+          <w:sz w:val="24"/>
+          <w:szCs w:val="24"/>
         </w:rPr>
       </w:pPr>
     </w:p>
@@ -1983,17 +2096,23 @@
         <w:jc w:val="both"/>
         <w:rPr>
           <w:rFonts w:cstheme="minorHAnsi"/>
-        </w:rPr>
-      </w:pPr>
-      <w:r>
-        <w:rPr>
-          <w:rFonts w:cstheme="minorHAnsi"/>
+          <w:sz w:val="24"/>
+          <w:szCs w:val="24"/>
+        </w:rPr>
+      </w:pPr>
+      <w:r>
+        <w:rPr>
+          <w:rFonts w:cstheme="minorHAnsi"/>
+          <w:sz w:val="24"/>
+          <w:szCs w:val="24"/>
         </w:rPr>
         <w:t>The log</w:t>
       </w:r>
       <w:r>
         <w:rPr>
           <w:rFonts w:cstheme="minorHAnsi"/>
+          <w:sz w:val="24"/>
+          <w:szCs w:val="24"/>
           <w:vertAlign w:val="subscript"/>
         </w:rPr>
         <w:t xml:space="preserve">2 </w:t>
@@ -2001,24 +2120,24 @@
       <w:r>
         <w:rPr>
           <w:rFonts w:cstheme="minorHAnsi"/>
+          <w:sz w:val="24"/>
+          <w:szCs w:val="24"/>
         </w:rPr>
         <w:t>ratio of the time spent seems to converge to a constant roughly around 2</w:t>
       </w:r>
       <w:r>
         <w:rPr>
           <w:rFonts w:cstheme="minorHAnsi"/>
-        </w:rPr>
-        <w:t xml:space="preserve">, which means that the time complexity comes down to a maximum of </w:t>
-      </w:r>
-      <w:r>
-        <w:rPr>
-          <w:rFonts w:cstheme="minorHAnsi"/>
-        </w:rPr>
-        <w:t>n</w:t>
-      </w:r>
-      <w:r>
-        <w:rPr>
-          <w:rFonts w:cstheme="minorHAnsi"/>
+          <w:sz w:val="24"/>
+          <w:szCs w:val="24"/>
+        </w:rPr>
+        <w:t>, which means that the time complexity comes down to a maximum of n</w:t>
+      </w:r>
+      <w:r>
+        <w:rPr>
+          <w:rFonts w:cstheme="minorHAnsi"/>
+          <w:sz w:val="24"/>
+          <w:szCs w:val="24"/>
           <w:vertAlign w:val="superscript"/>
         </w:rPr>
         <w:t>2</w:t>
@@ -2026,60 +2145,80 @@
       <w:r>
         <w:rPr>
           <w:rFonts w:cstheme="minorHAnsi"/>
+          <w:sz w:val="24"/>
+          <w:szCs w:val="24"/>
         </w:rPr>
         <w:t xml:space="preserve"> and also </w:t>
       </w:r>
       <w:r>
         <w:rPr>
           <w:rFonts w:cstheme="minorHAnsi"/>
+          <w:sz w:val="24"/>
+          <w:szCs w:val="24"/>
         </w:rPr>
         <w:t xml:space="preserve">according to the code the highest time complexity is given by the double </w:t>
       </w:r>
       <w:r>
         <w:rPr>
           <w:rFonts w:cstheme="minorHAnsi"/>
+          <w:sz w:val="24"/>
+          <w:szCs w:val="24"/>
         </w:rPr>
         <w:t xml:space="preserve">nested </w:t>
       </w:r>
       <w:r>
         <w:rPr>
           <w:rFonts w:cstheme="minorHAnsi"/>
+          <w:sz w:val="24"/>
+          <w:szCs w:val="24"/>
         </w:rPr>
         <w:t xml:space="preserve">loop, when accessing the elements of the 2D array </w:t>
       </w:r>
       <w:r>
         <w:rPr>
           <w:rFonts w:cstheme="minorHAnsi"/>
+          <w:sz w:val="24"/>
+          <w:szCs w:val="24"/>
         </w:rPr>
         <w:t>we</w:t>
       </w:r>
       <w:r>
         <w:rPr>
           <w:rFonts w:cstheme="minorHAnsi"/>
+          <w:sz w:val="24"/>
+          <w:szCs w:val="24"/>
         </w:rPr>
         <w:t xml:space="preserve"> will be able to see a double nested for loop</w:t>
       </w:r>
       <w:r>
         <w:rPr>
           <w:rFonts w:cstheme="minorHAnsi"/>
+          <w:sz w:val="24"/>
+          <w:szCs w:val="24"/>
         </w:rPr>
         <w:t xml:space="preserve">, (when creating the residual graph) </w:t>
       </w:r>
       <w:r>
         <w:rPr>
           <w:rFonts w:cstheme="minorHAnsi"/>
+          <w:sz w:val="24"/>
+          <w:szCs w:val="24"/>
         </w:rPr>
         <w:t xml:space="preserve">which means the time complexity </w:t>
       </w:r>
       <w:r>
         <w:rPr>
           <w:rFonts w:cstheme="minorHAnsi"/>
+          <w:sz w:val="24"/>
+          <w:szCs w:val="24"/>
         </w:rPr>
         <w:t>comes down to a maximum of n</w:t>
       </w:r>
       <w:r>
         <w:rPr>
           <w:rFonts w:cstheme="minorHAnsi"/>
+          <w:sz w:val="24"/>
+          <w:szCs w:val="24"/>
           <w:vertAlign w:val="superscript"/>
         </w:rPr>
         <w:t>2</w:t>
@@ -2089,29 +2228,23 @@
       <w:pPr>
         <w:rPr>
           <w:rFonts w:cstheme="minorHAnsi"/>
-        </w:rPr>
-      </w:pPr>
-      <w:r>
-        <w:rPr>
-          <w:rFonts w:cstheme="minorHAnsi"/>
-        </w:rPr>
-        <w:t>Therefore</w:t>
-      </w:r>
-      <w:r>
-        <w:rPr>
-          <w:rFonts w:cstheme="minorHAnsi"/>
-        </w:rPr>
-        <w:t>,</w:t>
-      </w:r>
-      <w:r>
-        <w:rPr>
-          <w:rFonts w:cstheme="minorHAnsi"/>
-        </w:rPr>
-        <w:t xml:space="preserve"> this will be the following Big O notation = O(n</w:t>
-      </w:r>
-      <w:r>
-        <w:rPr>
-          <w:rFonts w:cstheme="minorHAnsi"/>
+          <w:sz w:val="24"/>
+          <w:szCs w:val="24"/>
+        </w:rPr>
+      </w:pPr>
+      <w:r>
+        <w:rPr>
+          <w:rFonts w:cstheme="minorHAnsi"/>
+          <w:sz w:val="24"/>
+          <w:szCs w:val="24"/>
+        </w:rPr>
+        <w:t>Therefore, this will be the following Big O notation = O(n</w:t>
+      </w:r>
+      <w:r>
+        <w:rPr>
+          <w:rFonts w:cstheme="minorHAnsi"/>
+          <w:sz w:val="24"/>
+          <w:szCs w:val="24"/>
           <w:vertAlign w:val="superscript"/>
         </w:rPr>
         <w:t>2</w:t>
@@ -2119,12 +2252,16 @@
       <w:r>
         <w:rPr>
           <w:rFonts w:cstheme="minorHAnsi"/>
+          <w:sz w:val="24"/>
+          <w:szCs w:val="24"/>
         </w:rPr>
         <w:t>)</w:t>
       </w:r>
       <w:r>
         <w:rPr>
           <w:rFonts w:cstheme="minorHAnsi"/>
+          <w:sz w:val="24"/>
+          <w:szCs w:val="24"/>
         </w:rPr>
         <w:t xml:space="preserve"> </w:t>
       </w:r>
@@ -2133,11 +2270,15 @@
       <w:pPr>
         <w:rPr>
           <w:rFonts w:cstheme="minorHAnsi"/>
-        </w:rPr>
-      </w:pPr>
-      <w:r>
-        <w:rPr>
-          <w:rFonts w:cstheme="minorHAnsi"/>
+          <w:sz w:val="24"/>
+          <w:szCs w:val="24"/>
+        </w:rPr>
+      </w:pPr>
+      <w:r>
+        <w:rPr>
+          <w:rFonts w:cstheme="minorHAnsi"/>
+          <w:sz w:val="24"/>
+          <w:szCs w:val="24"/>
         </w:rPr>
         <w:t>[This applies for worst, average and best case]</w:t>
       </w:r>

</xml_diff>